<commit_message>
informe + breve descripcion de cada clase en el codigo
</commit_message>
<xml_diff>
--- a/Informe/TP2 - Informe.docx
+++ b/Informe/TP2 - Informe.docx
@@ -62,7 +62,7 @@
       <w:r>
         <w:fldChar w:fldCharType="separate"/>
       </w:r>
-      <w:hyperlink w:anchor="_Toc370982907" w:history="1">
+      <w:hyperlink w:anchor="_Toc370984556" w:history="1">
         <w:r>
           <w:rPr>
             <w:rStyle w:val="Hyperlink"/>
@@ -89,7 +89,7 @@
             <w:noProof/>
             <w:webHidden/>
           </w:rPr>
-          <w:instrText xml:space="preserve"> PAGEREF _Toc370982907 \h </w:instrText>
+          <w:instrText xml:space="preserve"> PAGEREF _Toc370984556 \h </w:instrText>
         </w:r>
         <w:r>
           <w:rPr>
@@ -138,7 +138,7 @@
           <w:lang w:eastAsia="es-AR"/>
         </w:rPr>
       </w:pPr>
-      <w:hyperlink w:anchor="_Toc370982908" w:history="1">
+      <w:hyperlink w:anchor="_Toc370984557" w:history="1">
         <w:r>
           <w:rPr>
             <w:rStyle w:val="Hyperlink"/>
@@ -165,7 +165,7 @@
             <w:noProof/>
             <w:webHidden/>
           </w:rPr>
-          <w:instrText xml:space="preserve"> PAGEREF _Toc370982908 \h </w:instrText>
+          <w:instrText xml:space="preserve"> PAGEREF _Toc370984557 \h </w:instrText>
         </w:r>
         <w:r>
           <w:rPr>
@@ -214,7 +214,7 @@
           <w:lang w:eastAsia="es-AR"/>
         </w:rPr>
       </w:pPr>
-      <w:hyperlink w:anchor="_Toc370982909" w:history="1">
+      <w:hyperlink w:anchor="_Toc370984558" w:history="1">
         <w:r>
           <w:rPr>
             <w:rStyle w:val="Hyperlink"/>
@@ -241,7 +241,7 @@
             <w:noProof/>
             <w:webHidden/>
           </w:rPr>
-          <w:instrText xml:space="preserve"> PAGEREF _Toc370982909 \h </w:instrText>
+          <w:instrText xml:space="preserve"> PAGEREF _Toc370984558 \h </w:instrText>
         </w:r>
         <w:r>
           <w:rPr>
@@ -292,7 +292,7 @@
       <w:pPr>
         <w:pStyle w:val="Titulo1"/>
       </w:pPr>
-      <w:bookmarkStart w:id="0" w:name="_Toc370982907"/>
+      <w:bookmarkStart w:id="0" w:name="_Toc370984556"/>
       <w:r>
         <w:lastRenderedPageBreak/>
         <w:t>Enunciado</w:t>
@@ -339,7 +339,7 @@
             <o:lock v:ext="edit" aspectratio="f"/>
             <w10:wrap type="square"/>
           </v:shape>
-          <o:OLEObject Type="Embed" ProgID="FoxitReader.Document" ShapeID="_x0000_s1026" DrawAspect="Content" ObjectID="_1444725398" r:id="rId9"/>
+          <o:OLEObject Type="Embed" ProgID="FoxitReader.Document" ShapeID="_x0000_s1026" DrawAspect="Content" ObjectID="_1444726420" r:id="rId9"/>
         </w:pict>
       </w:r>
     </w:p>
@@ -369,7 +369,7 @@
             <o:lock v:ext="edit" aspectratio="f"/>
             <w10:wrap type="square"/>
           </v:shape>
-          <o:OLEObject Type="Embed" ProgID="FoxitReader.Document" ShapeID="_x0000_s1027" DrawAspect="Content" ObjectID="_1444725399" r:id="rId11"/>
+          <o:OLEObject Type="Embed" ProgID="FoxitReader.Document" ShapeID="_x0000_s1027" DrawAspect="Content" ObjectID="_1444726421" r:id="rId11"/>
         </w:pict>
       </w:r>
     </w:p>
@@ -389,7 +389,7 @@
       <w:pPr>
         <w:pStyle w:val="Titulo1"/>
       </w:pPr>
-      <w:bookmarkStart w:id="1" w:name="_Toc370982908"/>
+      <w:bookmarkStart w:id="1" w:name="_Toc370984557"/>
       <w:r>
         <w:lastRenderedPageBreak/>
         <w:t>Desarrollo</w:t>
@@ -486,7 +486,19 @@
         <w:rPr>
           <w:rFonts w:eastAsia="Calibri"/>
         </w:rPr>
-        <w:t xml:space="preserve">Test: fue creada para poder aplicar el patrón </w:t>
+        <w:t xml:space="preserve">Test: </w:t>
+      </w:r>
+      <w:r>
+        <w:rPr>
+          <w:rFonts w:eastAsia="Calibri"/>
+        </w:rPr>
+        <w:t xml:space="preserve">esta clase </w:t>
+      </w:r>
+      <w:r>
+        <w:rPr>
+          <w:rFonts w:eastAsia="Calibri"/>
+        </w:rPr>
+        <w:t xml:space="preserve">fue creada para poder aplicar el patrón </w:t>
       </w:r>
       <w:r>
         <w:rPr>
@@ -918,7 +930,19 @@
         <w:rPr>
           <w:rFonts w:eastAsia="Calibri"/>
         </w:rPr>
-        <w:t>ErrorException: excepción que implica que hubo un error al correr el proceso. Actualmente solo se arroja si los parámetros no fueron inicializados.</w:t>
+        <w:t xml:space="preserve">ErrorException: excepción que implica que hubo un error al correr el proceso. </w:t>
+      </w:r>
+      <w:r>
+        <w:rPr>
+          <w:rFonts w:eastAsia="Calibri"/>
+        </w:rPr>
+        <w:t>Se</w:t>
+      </w:r>
+      <w:r>
+        <w:rPr>
+          <w:rFonts w:eastAsia="Calibri"/>
+        </w:rPr>
+        <w:t xml:space="preserve"> arroja si los parámetros no fueron inicializados.</w:t>
       </w:r>
     </w:p>
     <w:p>
@@ -1022,7 +1046,6 @@
       <w:pPr>
         <w:pStyle w:val="Titulo1"/>
       </w:pPr>
-      <w:bookmarkStart w:id="2" w:name="_Toc370982909"/>
       <w:r>
         <w:rPr>
           <w:noProof/>
@@ -1083,6 +1106,7 @@
           </wp:anchor>
         </w:drawing>
       </w:r>
+      <w:bookmarkStart w:id="2" w:name="_Toc370984558"/>
       <w:r>
         <w:t>Diagrama de clases</w:t>
       </w:r>
@@ -1182,7 +1206,7 @@
           <w:rPr>
             <w:noProof/>
           </w:rPr>
-          <w:t>5</w:t>
+          <w:t>4</w:t>
         </w:r>
         <w:r>
           <w:fldChar w:fldCharType="end"/>
@@ -3567,7 +3591,7 @@
 </file>
 
 <file path=customXml/itemProps1.xml><?xml version="1.0" encoding="utf-8"?>
-<ds:datastoreItem xmlns:ds="http://schemas.openxmlformats.org/officeDocument/2006/customXml" ds:itemID="{D295D07C-23D6-4B15-A69A-85B30195A048}">
+<ds:datastoreItem xmlns:ds="http://schemas.openxmlformats.org/officeDocument/2006/customXml" ds:itemID="{2C4E93E2-05AC-4B40-88C8-B27D0A01C95B}">
   <ds:schemaRefs>
     <ds:schemaRef ds:uri="http://schemas.openxmlformats.org/officeDocument/2006/bibliography"/>
   </ds:schemaRefs>

</xml_diff>